<commit_message>
delete some unused interfaces.
</commit_message>
<xml_diff>
--- a/docs/code document.docx
+++ b/docs/code document.docx
@@ -1088,21 +1088,7 @@
                 <w:rStyle w:val="Hyperlink"/>
                 <w:noProof/>
               </w:rPr>
-              <w:t>Frag</w:t>
-            </w:r>
-            <w:r>
-              <w:rPr>
-                <w:rStyle w:val="Hyperlink"/>
-                <w:noProof/>
-              </w:rPr>
-              <w:t>m</w:t>
-            </w:r>
-            <w:r>
-              <w:rPr>
-                <w:rStyle w:val="Hyperlink"/>
-                <w:noProof/>
-              </w:rPr>
-              <w:t>ent</w:t>
+              <w:t>Fragment</w:t>
             </w:r>
             <w:r>
               <w:rPr>
@@ -14107,19 +14093,7 @@
         <w:rPr>
           <w:color w:val="000000" w:themeColor="text1"/>
         </w:rPr>
-        <w:t xml:space="preserve">It is </w:t>
-      </w:r>
-      <w:r>
-        <w:rPr>
-          <w:color w:val="000000" w:themeColor="text1"/>
-        </w:rPr>
-        <w:t>second</w:t>
-      </w:r>
-      <w:r>
-        <w:rPr>
-          <w:color w:val="000000" w:themeColor="text1"/>
-        </w:rPr>
-        <w:t xml:space="preserve"> step of registering a business. In this fragment, a user enters business’s </w:t>
+        <w:t xml:space="preserve">It is second step of registering a business. In this fragment, a user enters business’s </w:t>
       </w:r>
       <w:r>
         <w:rPr>
@@ -14154,8 +14128,6 @@
       <w:r>
         <w:t>Except work time field, all other fields are optional.</w:t>
       </w:r>
-      <w:bookmarkStart w:id="13" w:name="_GoBack"/>
-      <w:bookmarkEnd w:id="13"/>
     </w:p>
     <w:p>
       <w:pPr>
@@ -14185,16 +14157,43 @@
         <w:rPr>
           <w:color w:val="000000" w:themeColor="text1"/>
         </w:rPr>
-        <w:t xml:space="preserve">: </w:t>
+        <w:t>:</w:t>
       </w:r>
       <w:r>
         <w:rPr>
           <w:rFonts w:asciiTheme="minorHAnsi" w:eastAsiaTheme="minorHAnsi" w:hAnsiTheme="minorHAnsi" w:cstheme="minorBidi"/>
-          <w:color w:val="00B0F0"/>
+          <w:color w:val="000000" w:themeColor="text1"/>
           <w:sz w:val="22"/>
           <w:szCs w:val="22"/>
         </w:rPr>
+        <w:t xml:space="preserve"> It is second step of registering a business. In this fragment, a user enters business’s</w:t>
+      </w:r>
+      <w:r>
+        <w:rPr>
+          <w:rFonts w:asciiTheme="minorHAnsi" w:eastAsiaTheme="minorHAnsi" w:hAnsiTheme="minorHAnsi" w:cstheme="minorBidi"/>
+          <w:color w:val="000000" w:themeColor="text1"/>
+          <w:sz w:val="22"/>
+          <w:szCs w:val="22"/>
+        </w:rPr>
         <w:t xml:space="preserve"> </w:t>
+      </w:r>
+      <w:r>
+        <w:rPr>
+          <w:rFonts w:asciiTheme="minorHAnsi" w:eastAsiaTheme="minorHAnsi" w:hAnsiTheme="minorHAnsi" w:cstheme="minorBidi"/>
+          <w:color w:val="000000" w:themeColor="text1"/>
+          <w:sz w:val="22"/>
+          <w:szCs w:val="22"/>
+        </w:rPr>
+        <w:t xml:space="preserve">location information e.g. </w:t>
+      </w:r>
+      <w:r>
+        <w:rPr>
+          <w:rFonts w:asciiTheme="minorHAnsi" w:eastAsiaTheme="minorHAnsi" w:hAnsiTheme="minorHAnsi" w:cstheme="minorBidi"/>
+          <w:color w:val="000000" w:themeColor="text1"/>
+          <w:sz w:val="22"/>
+          <w:szCs w:val="22"/>
+        </w:rPr>
+        <w:t>province, city, address and business coordinates.</w:t>
       </w:r>
     </w:p>
     <w:p>
@@ -14225,17 +14224,26 @@
         <w:rPr>
           <w:color w:val="000000" w:themeColor="text1"/>
         </w:rPr>
-        <w:t xml:space="preserve">: </w:t>
+        <w:t>:</w:t>
       </w:r>
       <w:r>
         <w:rPr>
           <w:rFonts w:asciiTheme="minorHAnsi" w:eastAsiaTheme="minorHAnsi" w:hAnsiTheme="minorHAnsi" w:cstheme="minorBidi"/>
-          <w:color w:val="00B0F0"/>
+          <w:color w:val="000000" w:themeColor="text1"/>
           <w:sz w:val="22"/>
           <w:szCs w:val="22"/>
         </w:rPr>
         <w:t xml:space="preserve"> </w:t>
       </w:r>
+      <w:r>
+        <w:rPr>
+          <w:rFonts w:asciiTheme="minorHAnsi" w:eastAsiaTheme="minorHAnsi" w:hAnsiTheme="minorHAnsi" w:cstheme="minorBidi"/>
+          <w:color w:val="000000" w:themeColor="text1"/>
+          <w:sz w:val="22"/>
+          <w:szCs w:val="22"/>
+        </w:rPr>
+        <w:t>The user’s Time Line will be displayed in this fragment.</w:t>
+      </w:r>
     </w:p>
     <w:p>
       <w:pPr>
@@ -14270,10 +14278,34 @@
       <w:r>
         <w:rPr>
           <w:rFonts w:asciiTheme="minorHAnsi" w:eastAsiaTheme="minorHAnsi" w:hAnsiTheme="minorHAnsi" w:cstheme="minorBidi"/>
-          <w:color w:val="00B0F0"/>
+          <w:color w:val="000000" w:themeColor="text1"/>
           <w:sz w:val="22"/>
           <w:szCs w:val="22"/>
         </w:rPr>
+        <w:t>The user can search about businesses, users and post in this fragment.</w:t>
+      </w:r>
+      <w:r>
+        <w:rPr>
+          <w:rFonts w:asciiTheme="minorHAnsi" w:eastAsiaTheme="minorHAnsi" w:hAnsiTheme="minorHAnsi" w:cstheme="minorBidi"/>
+          <w:color w:val="000000" w:themeColor="text1"/>
+          <w:sz w:val="22"/>
+          <w:szCs w:val="22"/>
+        </w:rPr>
+        <w:t xml:space="preserve"> To search businesses, it is necessary to </w:t>
+      </w:r>
+      <w:r>
+        <w:rPr>
+          <w:rFonts w:asciiTheme="minorHAnsi" w:eastAsiaTheme="minorHAnsi" w:hAnsiTheme="minorHAnsi" w:cstheme="minorBidi"/>
+          <w:color w:val="000000" w:themeColor="text1"/>
+          <w:sz w:val="22"/>
+          <w:szCs w:val="22"/>
+        </w:rPr>
+        <w:t>determine business location.</w:t>
+      </w:r>
+      <w:r>
+        <w:rPr>
+          <w:color w:val="000000" w:themeColor="text1"/>
+        </w:rPr>
         <w:t xml:space="preserve"> </w:t>
       </w:r>
     </w:p>
@@ -14305,17 +14337,26 @@
         <w:rPr>
           <w:color w:val="000000" w:themeColor="text1"/>
         </w:rPr>
-        <w:t xml:space="preserve">: </w:t>
+        <w:t>:</w:t>
       </w:r>
       <w:r>
         <w:rPr>
           <w:rFonts w:asciiTheme="minorHAnsi" w:eastAsiaTheme="minorHAnsi" w:hAnsiTheme="minorHAnsi" w:cstheme="minorBidi"/>
-          <w:color w:val="00B0F0"/>
+          <w:color w:val="000000" w:themeColor="text1"/>
           <w:sz w:val="22"/>
           <w:szCs w:val="22"/>
         </w:rPr>
         <w:t xml:space="preserve"> </w:t>
       </w:r>
+      <w:r>
+        <w:rPr>
+          <w:rFonts w:asciiTheme="minorHAnsi" w:eastAsiaTheme="minorHAnsi" w:hAnsiTheme="minorHAnsi" w:cstheme="minorBidi"/>
+          <w:color w:val="000000" w:themeColor="text1"/>
+          <w:sz w:val="22"/>
+          <w:szCs w:val="22"/>
+        </w:rPr>
+        <w:t>The user’s home information e.g. user’s shared post will be displayed in this fragment.</w:t>
+      </w:r>
     </w:p>
     <w:p>
       <w:pPr>
@@ -14345,17 +14386,26 @@
         <w:rPr>
           <w:color w:val="000000" w:themeColor="text1"/>
         </w:rPr>
-        <w:t xml:space="preserve">: </w:t>
+        <w:t>:</w:t>
       </w:r>
       <w:r>
         <w:rPr>
           <w:rFonts w:asciiTheme="minorHAnsi" w:eastAsiaTheme="minorHAnsi" w:hAnsiTheme="minorHAnsi" w:cstheme="minorBidi"/>
-          <w:color w:val="00B0F0"/>
+          <w:color w:val="000000" w:themeColor="text1"/>
           <w:sz w:val="22"/>
           <w:szCs w:val="22"/>
         </w:rPr>
         <w:t xml:space="preserve"> </w:t>
       </w:r>
+      <w:r>
+        <w:rPr>
+          <w:rFonts w:asciiTheme="minorHAnsi" w:eastAsiaTheme="minorHAnsi" w:hAnsiTheme="minorHAnsi" w:cstheme="minorBidi"/>
+          <w:color w:val="000000" w:themeColor="text1"/>
+          <w:sz w:val="22"/>
+          <w:szCs w:val="22"/>
+        </w:rPr>
+        <w:t>A list of user’s businesses will be displayed in this frgment.</w:t>
+      </w:r>
     </w:p>
     <w:p>
       <w:pPr>
@@ -14379,13 +14429,14 @@
           <w:sz w:val="22"/>
           <w:szCs w:val="22"/>
         </w:rPr>
+        <w:lastRenderedPageBreak/>
         <w:t>FragmentUserLogin</w:t>
       </w:r>
       <w:r>
         <w:rPr>
           <w:color w:val="000000" w:themeColor="text1"/>
         </w:rPr>
-        <w:t xml:space="preserve">: </w:t>
+        <w:t>: This fragment is not implemented.</w:t>
       </w:r>
       <w:r>
         <w:rPr>
@@ -14436,6 +14487,12 @@
         </w:rPr>
         <w:t xml:space="preserve"> </w:t>
       </w:r>
+      <w:r>
+        <w:rPr>
+          <w:color w:val="000000" w:themeColor="text1"/>
+        </w:rPr>
+        <w:t>This fragment is not implemented.</w:t>
+      </w:r>
     </w:p>
     <w:p>
       <w:pPr>
@@ -14476,6 +14533,12 @@
         </w:rPr>
         <w:t xml:space="preserve"> </w:t>
       </w:r>
+      <w:r>
+        <w:rPr>
+          <w:color w:val="000000" w:themeColor="text1"/>
+        </w:rPr>
+        <w:t>This fragment is not implemented.</w:t>
+      </w:r>
     </w:p>
     <w:p>
       <w:pPr>
@@ -14515,6 +14578,1154 @@
           <w:szCs w:val="22"/>
         </w:rPr>
         <w:t xml:space="preserve"> </w:t>
+      </w:r>
+      <w:r>
+        <w:rPr>
+          <w:color w:val="000000" w:themeColor="text1"/>
+        </w:rPr>
+        <w:t>This fragment is not implemented.</w:t>
+      </w:r>
+    </w:p>
+    <w:p>
+      <w:pPr>
+        <w:pStyle w:val="Heading2"/>
+        <w:numPr>
+          <w:ilvl w:val="0"/>
+          <w:numId w:val="7"/>
+        </w:numPr>
+      </w:pPr>
+      <w:r>
+        <w:t>Interface</w:t>
+      </w:r>
+      <w:r>
+        <w:t>_</w:t>
+      </w:r>
+      <w:r>
+        <w:t>m</w:t>
+      </w:r>
+    </w:p>
+    <w:p>
+      <w:pPr>
+        <w:pStyle w:val="ListParagraph"/>
+        <w:numPr>
+          <w:ilvl w:val="1"/>
+          <w:numId w:val="7"/>
+        </w:numPr>
+        <w:shd w:val="clear" w:color="auto" w:fill="FFFFFF"/>
+        <w:tabs>
+          <w:tab w:val="left" w:pos="916"/>
+          <w:tab w:val="left" w:pos="1832"/>
+          <w:tab w:val="left" w:pos="2748"/>
+          <w:tab w:val="left" w:pos="3664"/>
+          <w:tab w:val="left" w:pos="4580"/>
+          <w:tab w:val="left" w:pos="5496"/>
+          <w:tab w:val="left" w:pos="6412"/>
+          <w:tab w:val="left" w:pos="7328"/>
+          <w:tab w:val="left" w:pos="8244"/>
+          <w:tab w:val="left" w:pos="9160"/>
+          <w:tab w:val="left" w:pos="10076"/>
+          <w:tab w:val="left" w:pos="10992"/>
+          <w:tab w:val="left" w:pos="11908"/>
+          <w:tab w:val="left" w:pos="12824"/>
+          <w:tab w:val="left" w:pos="13740"/>
+          <w:tab w:val="left" w:pos="14656"/>
+        </w:tabs>
+        <w:spacing w:after="0" w:line="240" w:lineRule="auto"/>
+        <w:rPr>
+          <w:color w:val="00B0F0"/>
+        </w:rPr>
+      </w:pPr>
+      <w:r>
+        <w:rPr>
+          <w:color w:val="00B0F0"/>
+        </w:rPr>
+        <w:t>IAddReview</w:t>
+      </w:r>
+      <w:r>
+        <w:rPr>
+          <w:color w:val="000000" w:themeColor="text1"/>
+        </w:rPr>
+        <w:t>:</w:t>
+      </w:r>
+      <w:r>
+        <w:rPr>
+          <w:color w:val="000000" w:themeColor="text1"/>
+        </w:rPr>
+        <w:t xml:space="preserve"> </w:t>
+      </w:r>
+      <w:r>
+        <w:rPr>
+          <w:color w:val="000000" w:themeColor="text1"/>
+        </w:rPr>
+        <w:t>It is used to add a new review to a business’</w:t>
+      </w:r>
+      <w:r>
+        <w:rPr>
+          <w:color w:val="000000" w:themeColor="text1"/>
+        </w:rPr>
+        <w:t xml:space="preserve"> reviews after successfully running the</w:t>
+      </w:r>
+      <w:r>
+        <w:rPr>
+          <w:color w:val="000000" w:themeColor="text1"/>
+        </w:rPr>
+        <w:t xml:space="preserve"> ReviewBusiness</w:t>
+      </w:r>
+      <w:r>
+        <w:rPr>
+          <w:color w:val="000000" w:themeColor="text1"/>
+        </w:rPr>
+        <w:t xml:space="preserve"> webservice.</w:t>
+      </w:r>
+    </w:p>
+    <w:p>
+      <w:pPr>
+        <w:pStyle w:val="ListParagraph"/>
+        <w:numPr>
+          <w:ilvl w:val="1"/>
+          <w:numId w:val="7"/>
+        </w:numPr>
+        <w:shd w:val="clear" w:color="auto" w:fill="FFFFFF"/>
+        <w:tabs>
+          <w:tab w:val="left" w:pos="916"/>
+          <w:tab w:val="left" w:pos="1832"/>
+          <w:tab w:val="left" w:pos="2748"/>
+          <w:tab w:val="left" w:pos="3664"/>
+          <w:tab w:val="left" w:pos="4580"/>
+          <w:tab w:val="left" w:pos="5496"/>
+          <w:tab w:val="left" w:pos="6412"/>
+          <w:tab w:val="left" w:pos="7328"/>
+          <w:tab w:val="left" w:pos="8244"/>
+          <w:tab w:val="left" w:pos="9160"/>
+          <w:tab w:val="left" w:pos="10076"/>
+          <w:tab w:val="left" w:pos="10992"/>
+          <w:tab w:val="left" w:pos="11908"/>
+          <w:tab w:val="left" w:pos="12824"/>
+          <w:tab w:val="left" w:pos="13740"/>
+          <w:tab w:val="left" w:pos="14656"/>
+        </w:tabs>
+        <w:spacing w:after="0" w:line="240" w:lineRule="auto"/>
+        <w:rPr>
+          <w:color w:val="00B0F0"/>
+        </w:rPr>
+      </w:pPr>
+      <w:r>
+        <w:rPr>
+          <w:color w:val="00B0F0"/>
+        </w:rPr>
+        <w:t>IChangeBusiness</w:t>
+      </w:r>
+      <w:r>
+        <w:rPr>
+          <w:color w:val="000000" w:themeColor="text1"/>
+        </w:rPr>
+        <w:t>:</w:t>
+      </w:r>
+      <w:r>
+        <w:rPr>
+          <w:color w:val="000000" w:themeColor="text1"/>
+        </w:rPr>
+        <w:t xml:space="preserve"> </w:t>
+      </w:r>
+      <w:r>
+        <w:rPr>
+          <w:color w:val="000000" w:themeColor="text1"/>
+        </w:rPr>
+        <w:t xml:space="preserve">It is used to delete a business from user’s businesses list in FragmentUserBusinesses after successfully running the </w:t>
+      </w:r>
+      <w:r>
+        <w:rPr>
+          <w:color w:val="000000" w:themeColor="text1"/>
+        </w:rPr>
+        <w:t>DeleteBusiness</w:t>
+      </w:r>
+      <w:r>
+        <w:rPr>
+          <w:color w:val="000000" w:themeColor="text1"/>
+        </w:rPr>
+        <w:t xml:space="preserve"> webservice.</w:t>
+      </w:r>
+    </w:p>
+    <w:p>
+      <w:pPr>
+        <w:pStyle w:val="ListParagraph"/>
+        <w:numPr>
+          <w:ilvl w:val="1"/>
+          <w:numId w:val="7"/>
+        </w:numPr>
+        <w:shd w:val="clear" w:color="auto" w:fill="FFFFFF"/>
+        <w:tabs>
+          <w:tab w:val="left" w:pos="916"/>
+          <w:tab w:val="left" w:pos="1832"/>
+          <w:tab w:val="left" w:pos="2748"/>
+          <w:tab w:val="left" w:pos="3664"/>
+          <w:tab w:val="left" w:pos="4580"/>
+          <w:tab w:val="left" w:pos="5496"/>
+          <w:tab w:val="left" w:pos="6412"/>
+          <w:tab w:val="left" w:pos="7328"/>
+          <w:tab w:val="left" w:pos="8244"/>
+          <w:tab w:val="left" w:pos="9160"/>
+          <w:tab w:val="left" w:pos="10076"/>
+          <w:tab w:val="left" w:pos="10992"/>
+          <w:tab w:val="left" w:pos="11908"/>
+          <w:tab w:val="left" w:pos="12824"/>
+          <w:tab w:val="left" w:pos="13740"/>
+          <w:tab w:val="left" w:pos="14656"/>
+        </w:tabs>
+        <w:spacing w:after="0" w:line="240" w:lineRule="auto"/>
+        <w:rPr>
+          <w:color w:val="00B0F0"/>
+        </w:rPr>
+      </w:pPr>
+      <w:r>
+        <w:rPr>
+          <w:color w:val="00B0F0"/>
+        </w:rPr>
+        <w:t>IChangePassword</w:t>
+      </w:r>
+      <w:r>
+        <w:rPr>
+          <w:color w:val="000000" w:themeColor="text1"/>
+        </w:rPr>
+        <w:t>:</w:t>
+      </w:r>
+      <w:r>
+        <w:rPr>
+          <w:color w:val="000000" w:themeColor="text1"/>
+        </w:rPr>
+        <w:t xml:space="preserve"> </w:t>
+      </w:r>
+      <w:r>
+        <w:rPr>
+          <w:color w:val="000000" w:themeColor="text1"/>
+        </w:rPr>
+        <w:t>It is</w:t>
+      </w:r>
+      <w:r>
+        <w:rPr>
+          <w:color w:val="000000" w:themeColor="text1"/>
+        </w:rPr>
+        <w:t xml:space="preserve"> used</w:t>
+      </w:r>
+      <w:r>
+        <w:rPr>
+          <w:color w:val="000000" w:themeColor="text1"/>
+        </w:rPr>
+        <w:t xml:space="preserve"> to notify </w:t>
+      </w:r>
+      <w:r>
+        <w:rPr>
+          <w:color w:val="00B0F0"/>
+        </w:rPr>
+        <w:t xml:space="preserve">ActivityUserProfile </w:t>
+      </w:r>
+      <w:r>
+        <w:rPr>
+          <w:color w:val="000000" w:themeColor="text1"/>
+        </w:rPr>
+        <w:t>if user changed his password.</w:t>
+      </w:r>
+    </w:p>
+    <w:p>
+      <w:pPr>
+        <w:pStyle w:val="ListParagraph"/>
+        <w:numPr>
+          <w:ilvl w:val="1"/>
+          <w:numId w:val="7"/>
+        </w:numPr>
+        <w:shd w:val="clear" w:color="auto" w:fill="FFFFFF"/>
+        <w:tabs>
+          <w:tab w:val="left" w:pos="916"/>
+          <w:tab w:val="left" w:pos="1832"/>
+          <w:tab w:val="left" w:pos="2748"/>
+          <w:tab w:val="left" w:pos="3664"/>
+          <w:tab w:val="left" w:pos="4580"/>
+          <w:tab w:val="left" w:pos="5496"/>
+          <w:tab w:val="left" w:pos="6412"/>
+          <w:tab w:val="left" w:pos="7328"/>
+          <w:tab w:val="left" w:pos="8244"/>
+          <w:tab w:val="left" w:pos="9160"/>
+          <w:tab w:val="left" w:pos="10076"/>
+          <w:tab w:val="left" w:pos="10992"/>
+          <w:tab w:val="left" w:pos="11908"/>
+          <w:tab w:val="left" w:pos="12824"/>
+          <w:tab w:val="left" w:pos="13740"/>
+          <w:tab w:val="left" w:pos="14656"/>
+        </w:tabs>
+        <w:spacing w:after="0" w:line="240" w:lineRule="auto"/>
+        <w:rPr>
+          <w:color w:val="00B0F0"/>
+        </w:rPr>
+      </w:pPr>
+      <w:r>
+        <w:rPr>
+          <w:color w:val="00B0F0"/>
+        </w:rPr>
+        <w:t>IChangeTabs</w:t>
+      </w:r>
+      <w:r>
+        <w:rPr>
+          <w:color w:val="000000" w:themeColor="text1"/>
+        </w:rPr>
+        <w:t>:</w:t>
+      </w:r>
+      <w:r>
+        <w:rPr>
+          <w:color w:val="000000" w:themeColor="text1"/>
+        </w:rPr>
+        <w:t xml:space="preserve"> </w:t>
+      </w:r>
+      <w:r>
+        <w:rPr>
+          <w:color w:val="000000" w:themeColor="text1"/>
+        </w:rPr>
+        <w:t xml:space="preserve">It is used to notify </w:t>
+      </w:r>
+      <w:r>
+        <w:rPr>
+          <w:color w:val="00B0F0"/>
+        </w:rPr>
+        <w:t>Activity</w:t>
+      </w:r>
+      <w:r>
+        <w:rPr>
+          <w:color w:val="00B0F0"/>
+        </w:rPr>
+        <w:t>Main</w:t>
+      </w:r>
+      <w:r>
+        <w:rPr>
+          <w:color w:val="00B0F0"/>
+        </w:rPr>
+        <w:t xml:space="preserve"> </w:t>
+      </w:r>
+      <w:r>
+        <w:rPr>
+          <w:color w:val="000000" w:themeColor="text1"/>
+        </w:rPr>
+        <w:t>to display 4 tabs when the user register a business or 3 tabs when the user delete all his businesses.</w:t>
+      </w:r>
+    </w:p>
+    <w:p>
+      <w:pPr>
+        <w:pStyle w:val="HTMLPreformatted"/>
+        <w:numPr>
+          <w:ilvl w:val="1"/>
+          <w:numId w:val="7"/>
+        </w:numPr>
+        <w:shd w:val="clear" w:color="auto" w:fill="FFFFFF"/>
+        <w:rPr>
+          <w:rFonts w:asciiTheme="minorHAnsi" w:eastAsiaTheme="minorHAnsi" w:hAnsiTheme="minorHAnsi" w:cstheme="minorBidi"/>
+          <w:color w:val="00B0F0"/>
+          <w:sz w:val="22"/>
+          <w:szCs w:val="22"/>
+        </w:rPr>
+      </w:pPr>
+      <w:r>
+        <w:rPr>
+          <w:rFonts w:asciiTheme="minorHAnsi" w:eastAsiaTheme="minorHAnsi" w:hAnsiTheme="minorHAnsi" w:cstheme="minorBidi"/>
+          <w:color w:val="00B0F0"/>
+          <w:sz w:val="22"/>
+          <w:szCs w:val="22"/>
+        </w:rPr>
+        <w:t>ICommentChange</w:t>
+      </w:r>
+      <w:r>
+        <w:rPr>
+          <w:rFonts w:asciiTheme="minorHAnsi" w:eastAsiaTheme="minorHAnsi" w:hAnsiTheme="minorHAnsi" w:cstheme="minorBidi"/>
+          <w:color w:val="000000" w:themeColor="text1"/>
+          <w:sz w:val="22"/>
+          <w:szCs w:val="22"/>
+        </w:rPr>
+        <w:t>:</w:t>
+      </w:r>
+      <w:r>
+        <w:rPr>
+          <w:rFonts w:asciiTheme="minorHAnsi" w:eastAsiaTheme="minorHAnsi" w:hAnsiTheme="minorHAnsi" w:cstheme="minorBidi"/>
+          <w:color w:val="000000" w:themeColor="text1"/>
+          <w:sz w:val="22"/>
+          <w:szCs w:val="22"/>
+        </w:rPr>
+        <w:t xml:space="preserve"> </w:t>
+      </w:r>
+      <w:r>
+        <w:rPr>
+          <w:rFonts w:asciiTheme="minorHAnsi" w:eastAsiaTheme="minorHAnsi" w:hAnsiTheme="minorHAnsi" w:cstheme="minorBidi"/>
+          <w:color w:val="000000" w:themeColor="text1"/>
+          <w:sz w:val="22"/>
+          <w:szCs w:val="22"/>
+        </w:rPr>
+        <w:t>It is used to notify</w:t>
+      </w:r>
+      <w:r>
+        <w:rPr>
+          <w:rFonts w:asciiTheme="minorHAnsi" w:eastAsiaTheme="minorHAnsi" w:hAnsiTheme="minorHAnsi" w:cstheme="minorBidi"/>
+          <w:color w:val="000000" w:themeColor="text1"/>
+          <w:sz w:val="22"/>
+          <w:szCs w:val="22"/>
+        </w:rPr>
+        <w:t xml:space="preserve"> </w:t>
+      </w:r>
+      <w:r>
+        <w:rPr>
+          <w:rFonts w:asciiTheme="minorHAnsi" w:eastAsiaTheme="minorHAnsi" w:hAnsiTheme="minorHAnsi" w:cstheme="minorBidi"/>
+          <w:color w:val="00B0F0"/>
+          <w:sz w:val="22"/>
+          <w:szCs w:val="22"/>
+        </w:rPr>
+        <w:t>AdapterPostComment</w:t>
+      </w:r>
+      <w:r>
+        <w:rPr>
+          <w:rFonts w:asciiTheme="minorHAnsi" w:eastAsiaTheme="minorHAnsi" w:hAnsiTheme="minorHAnsi" w:cstheme="minorBidi"/>
+          <w:color w:val="000000" w:themeColor="text1"/>
+          <w:sz w:val="22"/>
+          <w:szCs w:val="22"/>
+        </w:rPr>
+        <w:t xml:space="preserve"> to display an updated comment or remove a deleted comment.</w:t>
+      </w:r>
+    </w:p>
+    <w:p>
+      <w:pPr>
+        <w:pStyle w:val="HTMLPreformatted"/>
+        <w:numPr>
+          <w:ilvl w:val="1"/>
+          <w:numId w:val="7"/>
+        </w:numPr>
+        <w:shd w:val="clear" w:color="auto" w:fill="FFFFFF"/>
+        <w:rPr>
+          <w:rFonts w:asciiTheme="minorHAnsi" w:eastAsiaTheme="minorHAnsi" w:hAnsiTheme="minorHAnsi" w:cstheme="minorBidi"/>
+          <w:color w:val="00B0F0"/>
+          <w:sz w:val="22"/>
+          <w:szCs w:val="22"/>
+        </w:rPr>
+      </w:pPr>
+      <w:r>
+        <w:rPr>
+          <w:rFonts w:asciiTheme="minorHAnsi" w:eastAsiaTheme="minorHAnsi" w:hAnsiTheme="minorHAnsi" w:cstheme="minorBidi"/>
+          <w:color w:val="00B0F0"/>
+          <w:sz w:val="22"/>
+          <w:szCs w:val="22"/>
+        </w:rPr>
+        <w:t>ICropResult</w:t>
+      </w:r>
+      <w:r>
+        <w:rPr>
+          <w:rFonts w:asciiTheme="minorHAnsi" w:eastAsiaTheme="minorHAnsi" w:hAnsiTheme="minorHAnsi" w:cstheme="minorBidi"/>
+          <w:color w:val="000000" w:themeColor="text1"/>
+          <w:sz w:val="22"/>
+          <w:szCs w:val="22"/>
+        </w:rPr>
+        <w:t>:</w:t>
+      </w:r>
+      <w:r>
+        <w:rPr>
+          <w:rFonts w:asciiTheme="minorHAnsi" w:eastAsiaTheme="minorHAnsi" w:hAnsiTheme="minorHAnsi" w:cstheme="minorBidi"/>
+          <w:color w:val="000000" w:themeColor="text1"/>
+          <w:sz w:val="22"/>
+          <w:szCs w:val="22"/>
+        </w:rPr>
+        <w:t xml:space="preserve"> </w:t>
+      </w:r>
+      <w:r>
+        <w:rPr>
+          <w:rFonts w:asciiTheme="minorHAnsi" w:eastAsiaTheme="minorHAnsi" w:hAnsiTheme="minorHAnsi" w:cstheme="minorBidi"/>
+          <w:color w:val="000000" w:themeColor="text1"/>
+          <w:sz w:val="22"/>
+          <w:szCs w:val="22"/>
+        </w:rPr>
+        <w:t>It is used to notify</w:t>
+      </w:r>
+      <w:r>
+        <w:rPr>
+          <w:rFonts w:asciiTheme="minorHAnsi" w:eastAsiaTheme="minorHAnsi" w:hAnsiTheme="minorHAnsi" w:cstheme="minorBidi"/>
+          <w:color w:val="000000" w:themeColor="text1"/>
+          <w:sz w:val="22"/>
+          <w:szCs w:val="22"/>
+        </w:rPr>
+        <w:t xml:space="preserve"> ActivityCamera to return crop result.</w:t>
+      </w:r>
+    </w:p>
+    <w:p>
+      <w:pPr>
+        <w:pStyle w:val="HTMLPreformatted"/>
+        <w:numPr>
+          <w:ilvl w:val="1"/>
+          <w:numId w:val="7"/>
+        </w:numPr>
+        <w:shd w:val="clear" w:color="auto" w:fill="FFFFFF"/>
+        <w:rPr>
+          <w:rFonts w:asciiTheme="minorHAnsi" w:eastAsiaTheme="minorHAnsi" w:hAnsiTheme="minorHAnsi" w:cstheme="minorBidi"/>
+          <w:color w:val="00B0F0"/>
+          <w:sz w:val="22"/>
+          <w:szCs w:val="22"/>
+        </w:rPr>
+      </w:pPr>
+      <w:r>
+        <w:rPr>
+          <w:rFonts w:asciiTheme="minorHAnsi" w:eastAsiaTheme="minorHAnsi" w:hAnsiTheme="minorHAnsi" w:cstheme="minorBidi"/>
+          <w:color w:val="00B0F0"/>
+          <w:sz w:val="22"/>
+          <w:szCs w:val="22"/>
+        </w:rPr>
+        <w:t>IDeletePost</w:t>
+      </w:r>
+      <w:r>
+        <w:rPr>
+          <w:rFonts w:asciiTheme="minorHAnsi" w:eastAsiaTheme="minorHAnsi" w:hAnsiTheme="minorHAnsi" w:cstheme="minorBidi"/>
+          <w:color w:val="000000" w:themeColor="text1"/>
+          <w:sz w:val="22"/>
+          <w:szCs w:val="22"/>
+        </w:rPr>
+        <w:t>:</w:t>
+      </w:r>
+      <w:r>
+        <w:rPr>
+          <w:rFonts w:asciiTheme="minorHAnsi" w:eastAsiaTheme="minorHAnsi" w:hAnsiTheme="minorHAnsi" w:cstheme="minorBidi"/>
+          <w:color w:val="000000" w:themeColor="text1"/>
+          <w:sz w:val="22"/>
+          <w:szCs w:val="22"/>
+        </w:rPr>
+        <w:t xml:space="preserve"> </w:t>
+      </w:r>
+      <w:r>
+        <w:rPr>
+          <w:rFonts w:asciiTheme="minorHAnsi" w:eastAsiaTheme="minorHAnsi" w:hAnsiTheme="minorHAnsi" w:cstheme="minorBidi"/>
+          <w:color w:val="000000" w:themeColor="text1"/>
+          <w:sz w:val="22"/>
+          <w:szCs w:val="22"/>
+        </w:rPr>
+        <w:t>It is used to notify</w:t>
+      </w:r>
+      <w:r>
+        <w:rPr>
+          <w:rFonts w:asciiTheme="minorHAnsi" w:eastAsiaTheme="minorHAnsi" w:hAnsiTheme="minorHAnsi" w:cstheme="minorBidi"/>
+          <w:color w:val="000000" w:themeColor="text1"/>
+          <w:sz w:val="22"/>
+          <w:szCs w:val="22"/>
+        </w:rPr>
+        <w:t xml:space="preserve"> ActivityPost to return to the previous activity and it is used to notify AdapterPostBusiness to remove the deleted post.</w:t>
+      </w:r>
+    </w:p>
+    <w:p>
+      <w:pPr>
+        <w:pStyle w:val="HTMLPreformatted"/>
+        <w:numPr>
+          <w:ilvl w:val="1"/>
+          <w:numId w:val="7"/>
+        </w:numPr>
+        <w:shd w:val="clear" w:color="auto" w:fill="FFFFFF"/>
+        <w:rPr>
+          <w:rFonts w:asciiTheme="minorHAnsi" w:eastAsiaTheme="minorHAnsi" w:hAnsiTheme="minorHAnsi" w:cstheme="minorBidi"/>
+          <w:color w:val="00B0F0"/>
+          <w:sz w:val="22"/>
+          <w:szCs w:val="22"/>
+        </w:rPr>
+      </w:pPr>
+      <w:r>
+        <w:rPr>
+          <w:rFonts w:asciiTheme="minorHAnsi" w:eastAsiaTheme="minorHAnsi" w:hAnsiTheme="minorHAnsi" w:cstheme="minorBidi"/>
+          <w:color w:val="00B0F0"/>
+          <w:sz w:val="22"/>
+          <w:szCs w:val="22"/>
+        </w:rPr>
+        <w:t>IGetCallForTakePicture</w:t>
+      </w:r>
+      <w:r>
+        <w:rPr>
+          <w:rFonts w:asciiTheme="minorHAnsi" w:eastAsiaTheme="minorHAnsi" w:hAnsiTheme="minorHAnsi" w:cstheme="minorBidi"/>
+          <w:color w:val="000000" w:themeColor="text1"/>
+          <w:sz w:val="22"/>
+          <w:szCs w:val="22"/>
+        </w:rPr>
+        <w:t xml:space="preserve">: It is used to notify ActivityBusinessRegisterEdit to display </w:t>
+      </w:r>
+      <w:r>
+        <w:rPr>
+          <w:rFonts w:asciiTheme="minorHAnsi" w:eastAsiaTheme="minorHAnsi" w:hAnsiTheme="minorHAnsi" w:cstheme="minorBidi"/>
+          <w:color w:val="000000" w:themeColor="text1"/>
+          <w:sz w:val="22"/>
+          <w:szCs w:val="22"/>
+        </w:rPr>
+        <w:t>PopupSelectCameraGallery</w:t>
+      </w:r>
+      <w:r>
+        <w:rPr>
+          <w:rFonts w:asciiTheme="minorHAnsi" w:eastAsiaTheme="minorHAnsi" w:hAnsiTheme="minorHAnsi" w:cstheme="minorBidi"/>
+          <w:color w:val="000000" w:themeColor="text1"/>
+          <w:sz w:val="22"/>
+          <w:szCs w:val="22"/>
+        </w:rPr>
+        <w:t xml:space="preserve"> </w:t>
+      </w:r>
+      <w:r>
+        <w:rPr>
+          <w:rFonts w:asciiTheme="minorHAnsi" w:eastAsiaTheme="minorHAnsi" w:hAnsiTheme="minorHAnsi" w:cstheme="minorBidi"/>
+          <w:color w:val="000000" w:themeColor="text1"/>
+          <w:sz w:val="22"/>
+          <w:szCs w:val="22"/>
+        </w:rPr>
+        <w:t>dialog</w:t>
+      </w:r>
+      <w:r>
+        <w:rPr>
+          <w:rFonts w:asciiTheme="minorHAnsi" w:eastAsiaTheme="minorHAnsi" w:hAnsiTheme="minorHAnsi" w:cstheme="minorBidi"/>
+          <w:color w:val="00B0F0"/>
+          <w:sz w:val="22"/>
+          <w:szCs w:val="22"/>
+        </w:rPr>
+        <w:t>.</w:t>
+      </w:r>
+    </w:p>
+    <w:p>
+      <w:pPr>
+        <w:pStyle w:val="HTMLPreformatted"/>
+        <w:numPr>
+          <w:ilvl w:val="1"/>
+          <w:numId w:val="7"/>
+        </w:numPr>
+        <w:shd w:val="clear" w:color="auto" w:fill="FFFFFF"/>
+        <w:rPr>
+          <w:rFonts w:asciiTheme="minorHAnsi" w:eastAsiaTheme="minorHAnsi" w:hAnsiTheme="minorHAnsi" w:cstheme="minorBidi"/>
+          <w:color w:val="00B0F0"/>
+          <w:sz w:val="22"/>
+          <w:szCs w:val="22"/>
+        </w:rPr>
+      </w:pPr>
+      <w:r>
+        <w:rPr>
+          <w:rFonts w:asciiTheme="minorHAnsi" w:eastAsiaTheme="minorHAnsi" w:hAnsiTheme="minorHAnsi" w:cstheme="minorBidi"/>
+          <w:color w:val="00B0F0"/>
+          <w:sz w:val="22"/>
+          <w:szCs w:val="22"/>
+        </w:rPr>
+        <w:t>IGetNewTimeLinePost</w:t>
+      </w:r>
+      <w:r>
+        <w:rPr>
+          <w:rFonts w:asciiTheme="minorHAnsi" w:eastAsiaTheme="minorHAnsi" w:hAnsiTheme="minorHAnsi" w:cstheme="minorBidi"/>
+          <w:color w:val="000000" w:themeColor="text1"/>
+          <w:sz w:val="22"/>
+          <w:szCs w:val="22"/>
+        </w:rPr>
+        <w:t>: It is used to notify</w:t>
+      </w:r>
+      <w:r>
+        <w:rPr>
+          <w:rFonts w:asciiTheme="minorHAnsi" w:eastAsiaTheme="minorHAnsi" w:hAnsiTheme="minorHAnsi" w:cstheme="minorBidi"/>
+          <w:color w:val="000000" w:themeColor="text1"/>
+          <w:sz w:val="22"/>
+          <w:szCs w:val="22"/>
+        </w:rPr>
+        <w:t xml:space="preserve"> </w:t>
+      </w:r>
+      <w:r>
+        <w:rPr>
+          <w:rFonts w:asciiTheme="minorHAnsi" w:eastAsiaTheme="minorHAnsi" w:hAnsiTheme="minorHAnsi" w:cstheme="minorBidi"/>
+          <w:color w:val="00B0F0"/>
+          <w:sz w:val="22"/>
+          <w:szCs w:val="22"/>
+        </w:rPr>
+        <w:t>FragmentHome</w:t>
+      </w:r>
+      <w:r>
+        <w:rPr>
+          <w:rFonts w:asciiTheme="minorHAnsi" w:eastAsiaTheme="minorHAnsi" w:hAnsiTheme="minorHAnsi" w:cstheme="minorBidi"/>
+          <w:color w:val="000000" w:themeColor="text1"/>
+          <w:sz w:val="22"/>
+          <w:szCs w:val="22"/>
+        </w:rPr>
+        <w:t xml:space="preserve"> to update its adapter</w:t>
+      </w:r>
+      <w:r>
+        <w:rPr>
+          <w:rFonts w:asciiTheme="minorHAnsi" w:eastAsiaTheme="minorHAnsi" w:hAnsiTheme="minorHAnsi" w:cstheme="minorBidi"/>
+          <w:color w:val="000000" w:themeColor="text1"/>
+          <w:sz w:val="22"/>
+          <w:szCs w:val="22"/>
+        </w:rPr>
+        <w:t>.</w:t>
+      </w:r>
+    </w:p>
+    <w:p>
+      <w:pPr>
+        <w:pStyle w:val="HTMLPreformatted"/>
+        <w:numPr>
+          <w:ilvl w:val="1"/>
+          <w:numId w:val="7"/>
+        </w:numPr>
+        <w:shd w:val="clear" w:color="auto" w:fill="FFFFFF"/>
+        <w:rPr>
+          <w:rFonts w:asciiTheme="minorHAnsi" w:eastAsiaTheme="minorHAnsi" w:hAnsiTheme="minorHAnsi" w:cstheme="minorBidi"/>
+          <w:color w:val="00B0F0"/>
+          <w:sz w:val="22"/>
+          <w:szCs w:val="22"/>
+        </w:rPr>
+      </w:pPr>
+      <w:r>
+        <w:rPr>
+          <w:rFonts w:asciiTheme="minorHAnsi" w:eastAsiaTheme="minorHAnsi" w:hAnsiTheme="minorHAnsi" w:cstheme="minorBidi"/>
+          <w:color w:val="00B0F0"/>
+          <w:sz w:val="22"/>
+          <w:szCs w:val="22"/>
+        </w:rPr>
+        <w:t>IPullToRefresh</w:t>
+      </w:r>
+      <w:r>
+        <w:rPr>
+          <w:rFonts w:asciiTheme="minorHAnsi" w:eastAsiaTheme="minorHAnsi" w:hAnsiTheme="minorHAnsi" w:cstheme="minorBidi"/>
+          <w:color w:val="000000" w:themeColor="text1"/>
+          <w:sz w:val="22"/>
+          <w:szCs w:val="22"/>
+        </w:rPr>
+        <w:t>: It is used to notify</w:t>
+      </w:r>
+      <w:r>
+        <w:rPr>
+          <w:rFonts w:asciiTheme="minorHAnsi" w:eastAsiaTheme="minorHAnsi" w:hAnsiTheme="minorHAnsi" w:cstheme="minorBidi"/>
+          <w:color w:val="000000" w:themeColor="text1"/>
+          <w:sz w:val="22"/>
+          <w:szCs w:val="22"/>
+        </w:rPr>
+        <w:t xml:space="preserve"> all activities and fragments</w:t>
+      </w:r>
+      <w:r>
+        <w:rPr>
+          <w:rFonts w:asciiTheme="minorHAnsi" w:eastAsiaTheme="minorHAnsi" w:hAnsiTheme="minorHAnsi" w:cstheme="minorBidi"/>
+          <w:color w:val="000000" w:themeColor="text1"/>
+          <w:sz w:val="22"/>
+          <w:szCs w:val="22"/>
+        </w:rPr>
+        <w:t xml:space="preserve"> which use pull_to_refresh library to refresh their data.</w:t>
+      </w:r>
+    </w:p>
+    <w:p>
+      <w:pPr>
+        <w:pStyle w:val="HTMLPreformatted"/>
+        <w:numPr>
+          <w:ilvl w:val="1"/>
+          <w:numId w:val="7"/>
+        </w:numPr>
+        <w:shd w:val="clear" w:color="auto" w:fill="FFFFFF"/>
+        <w:rPr>
+          <w:rFonts w:asciiTheme="minorHAnsi" w:eastAsiaTheme="minorHAnsi" w:hAnsiTheme="minorHAnsi" w:cstheme="minorBidi"/>
+          <w:color w:val="00B0F0"/>
+          <w:sz w:val="22"/>
+          <w:szCs w:val="22"/>
+        </w:rPr>
+      </w:pPr>
+      <w:r>
+        <w:rPr>
+          <w:rFonts w:asciiTheme="minorHAnsi" w:eastAsiaTheme="minorHAnsi" w:hAnsiTheme="minorHAnsi" w:cstheme="minorBidi"/>
+          <w:color w:val="00B0F0"/>
+          <w:sz w:val="22"/>
+          <w:szCs w:val="22"/>
+        </w:rPr>
+        <w:t>IReportPost</w:t>
+      </w:r>
+      <w:r>
+        <w:rPr>
+          <w:rFonts w:asciiTheme="minorHAnsi" w:eastAsiaTheme="minorHAnsi" w:hAnsiTheme="minorHAnsi" w:cstheme="minorBidi"/>
+          <w:color w:val="000000" w:themeColor="text1"/>
+          <w:sz w:val="22"/>
+          <w:szCs w:val="22"/>
+        </w:rPr>
+        <w:t>: It is used to notify</w:t>
+      </w:r>
+      <w:r>
+        <w:rPr>
+          <w:rFonts w:asciiTheme="minorHAnsi" w:eastAsiaTheme="minorHAnsi" w:hAnsiTheme="minorHAnsi" w:cstheme="minorBidi"/>
+          <w:color w:val="000000" w:themeColor="text1"/>
+          <w:sz w:val="22"/>
+          <w:szCs w:val="22"/>
+        </w:rPr>
+        <w:t xml:space="preserve"> </w:t>
+      </w:r>
+      <w:r>
+        <w:rPr>
+          <w:rFonts w:asciiTheme="minorHAnsi" w:eastAsiaTheme="minorHAnsi" w:hAnsiTheme="minorHAnsi" w:cstheme="minorBidi"/>
+          <w:color w:val="00B0F0"/>
+          <w:sz w:val="22"/>
+          <w:szCs w:val="22"/>
+        </w:rPr>
+        <w:t>ActivityPost</w:t>
+      </w:r>
+      <w:r>
+        <w:rPr>
+          <w:rFonts w:asciiTheme="minorHAnsi" w:eastAsiaTheme="minorHAnsi" w:hAnsiTheme="minorHAnsi" w:cstheme="minorBidi"/>
+          <w:color w:val="000000" w:themeColor="text1"/>
+          <w:sz w:val="22"/>
+          <w:szCs w:val="22"/>
+        </w:rPr>
+        <w:t xml:space="preserve">, </w:t>
+      </w:r>
+      <w:r>
+        <w:rPr>
+          <w:rFonts w:asciiTheme="minorHAnsi" w:eastAsiaTheme="minorHAnsi" w:hAnsiTheme="minorHAnsi" w:cstheme="minorBidi"/>
+          <w:color w:val="00B0F0"/>
+          <w:sz w:val="22"/>
+          <w:szCs w:val="22"/>
+        </w:rPr>
+        <w:t>AdapterPostShared</w:t>
+      </w:r>
+      <w:r>
+        <w:rPr>
+          <w:rFonts w:asciiTheme="minorHAnsi" w:eastAsiaTheme="minorHAnsi" w:hAnsiTheme="minorHAnsi" w:cstheme="minorBidi"/>
+          <w:color w:val="000000" w:themeColor="text1"/>
+          <w:sz w:val="22"/>
+          <w:szCs w:val="22"/>
+        </w:rPr>
+        <w:t xml:space="preserve"> and </w:t>
+      </w:r>
+      <w:r>
+        <w:rPr>
+          <w:rFonts w:asciiTheme="minorHAnsi" w:eastAsiaTheme="minorHAnsi" w:hAnsiTheme="minorHAnsi" w:cstheme="minorBidi"/>
+          <w:color w:val="00B0F0"/>
+          <w:sz w:val="22"/>
+          <w:szCs w:val="22"/>
+        </w:rPr>
+        <w:t>AdapterPostTimeline</w:t>
+      </w:r>
+      <w:r>
+        <w:rPr>
+          <w:rFonts w:asciiTheme="minorHAnsi" w:eastAsiaTheme="minorHAnsi" w:hAnsiTheme="minorHAnsi" w:cstheme="minorBidi"/>
+          <w:color w:val="000000" w:themeColor="text1"/>
+          <w:sz w:val="22"/>
+          <w:szCs w:val="22"/>
+        </w:rPr>
+        <w:t xml:space="preserve"> to hide report option</w:t>
+      </w:r>
+      <w:r>
+        <w:rPr>
+          <w:rFonts w:asciiTheme="minorHAnsi" w:eastAsiaTheme="minorHAnsi" w:hAnsiTheme="minorHAnsi" w:cstheme="minorBidi"/>
+          <w:color w:val="000000" w:themeColor="text1"/>
+          <w:sz w:val="22"/>
+          <w:szCs w:val="22"/>
+        </w:rPr>
+        <w:t xml:space="preserve">. If the user reports a post, he shouldn’t be able to </w:t>
+      </w:r>
+      <w:r>
+        <w:rPr>
+          <w:rFonts w:asciiTheme="minorHAnsi" w:eastAsiaTheme="minorHAnsi" w:hAnsiTheme="minorHAnsi" w:cstheme="minorBidi"/>
+          <w:color w:val="000000" w:themeColor="text1"/>
+          <w:sz w:val="22"/>
+          <w:szCs w:val="22"/>
+        </w:rPr>
+        <w:t>report a post again.</w:t>
+      </w:r>
+    </w:p>
+    <w:p>
+      <w:pPr>
+        <w:pStyle w:val="HTMLPreformatted"/>
+        <w:numPr>
+          <w:ilvl w:val="1"/>
+          <w:numId w:val="7"/>
+        </w:numPr>
+        <w:shd w:val="clear" w:color="auto" w:fill="FFFFFF"/>
+        <w:rPr>
+          <w:rFonts w:asciiTheme="minorHAnsi" w:eastAsiaTheme="minorHAnsi" w:hAnsiTheme="minorHAnsi" w:cstheme="minorBidi"/>
+          <w:color w:val="00B0F0"/>
+          <w:sz w:val="22"/>
+          <w:szCs w:val="22"/>
+        </w:rPr>
+      </w:pPr>
+      <w:r>
+        <w:rPr>
+          <w:rFonts w:asciiTheme="minorHAnsi" w:eastAsiaTheme="minorHAnsi" w:hAnsiTheme="minorHAnsi" w:cstheme="minorBidi"/>
+          <w:color w:val="00B0F0"/>
+          <w:sz w:val="22"/>
+          <w:szCs w:val="22"/>
+        </w:rPr>
+        <w:t>ISelectCategory</w:t>
+      </w:r>
+      <w:r>
+        <w:rPr>
+          <w:rFonts w:asciiTheme="minorHAnsi" w:eastAsiaTheme="minorHAnsi" w:hAnsiTheme="minorHAnsi" w:cstheme="minorBidi"/>
+          <w:color w:val="000000" w:themeColor="text1"/>
+          <w:sz w:val="22"/>
+          <w:szCs w:val="22"/>
+        </w:rPr>
+        <w:t>: It is used to return selected category from PopupCategories or return selected sub category from PopupSubCategories.</w:t>
+      </w:r>
+    </w:p>
+    <w:p>
+      <w:pPr>
+        <w:pStyle w:val="HTMLPreformatted"/>
+        <w:numPr>
+          <w:ilvl w:val="1"/>
+          <w:numId w:val="7"/>
+        </w:numPr>
+        <w:shd w:val="clear" w:color="auto" w:fill="FFFFFF"/>
+        <w:rPr>
+          <w:rFonts w:asciiTheme="minorHAnsi" w:eastAsiaTheme="minorHAnsi" w:hAnsiTheme="minorHAnsi" w:cstheme="minorBidi"/>
+          <w:color w:val="00B0F0"/>
+          <w:sz w:val="22"/>
+          <w:szCs w:val="22"/>
+        </w:rPr>
+      </w:pPr>
+      <w:r>
+        <w:rPr>
+          <w:rFonts w:asciiTheme="minorHAnsi" w:eastAsiaTheme="minorHAnsi" w:hAnsiTheme="minorHAnsi" w:cstheme="minorBidi"/>
+          <w:color w:val="00B0F0"/>
+          <w:sz w:val="22"/>
+          <w:szCs w:val="22"/>
+        </w:rPr>
+        <w:t>IUnfollowBusiness</w:t>
+      </w:r>
+      <w:r>
+        <w:rPr>
+          <w:rFonts w:asciiTheme="minorHAnsi" w:eastAsiaTheme="minorHAnsi" w:hAnsiTheme="minorHAnsi" w:cstheme="minorBidi"/>
+          <w:color w:val="000000" w:themeColor="text1"/>
+          <w:sz w:val="22"/>
+          <w:szCs w:val="22"/>
+        </w:rPr>
+        <w:t xml:space="preserve">: It is </w:t>
+      </w:r>
+      <w:r>
+        <w:rPr>
+          <w:rFonts w:asciiTheme="minorHAnsi" w:eastAsiaTheme="minorHAnsi" w:hAnsiTheme="minorHAnsi" w:cstheme="minorBidi"/>
+          <w:color w:val="000000" w:themeColor="text1"/>
+          <w:sz w:val="22"/>
+          <w:szCs w:val="22"/>
+        </w:rPr>
+        <w:t xml:space="preserve">used to notify </w:t>
+      </w:r>
+      <w:r>
+        <w:rPr>
+          <w:rFonts w:asciiTheme="minorHAnsi" w:eastAsiaTheme="minorHAnsi" w:hAnsiTheme="minorHAnsi" w:cstheme="minorBidi"/>
+          <w:color w:val="00B0F0"/>
+          <w:sz w:val="22"/>
+          <w:szCs w:val="22"/>
+        </w:rPr>
+        <w:t>AdapterUserFollowingBusinesses</w:t>
+      </w:r>
+      <w:r>
+        <w:rPr>
+          <w:rFonts w:asciiTheme="minorHAnsi" w:eastAsiaTheme="minorHAnsi" w:hAnsiTheme="minorHAnsi" w:cstheme="minorBidi"/>
+          <w:color w:val="000000" w:themeColor="text1"/>
+          <w:sz w:val="22"/>
+          <w:szCs w:val="22"/>
+        </w:rPr>
+        <w:t xml:space="preserve"> to </w:t>
+      </w:r>
+      <w:r>
+        <w:rPr>
+          <w:rFonts w:asciiTheme="minorHAnsi" w:eastAsiaTheme="minorHAnsi" w:hAnsiTheme="minorHAnsi" w:cstheme="minorBidi"/>
+          <w:color w:val="000000" w:themeColor="text1"/>
+          <w:sz w:val="22"/>
+          <w:szCs w:val="22"/>
+        </w:rPr>
+        <w:t xml:space="preserve">remove an unfollowed business or notify </w:t>
+      </w:r>
+      <w:r>
+        <w:rPr>
+          <w:rFonts w:asciiTheme="minorHAnsi" w:eastAsiaTheme="minorHAnsi" w:hAnsiTheme="minorHAnsi" w:cstheme="minorBidi"/>
+          <w:color w:val="00B0F0"/>
+          <w:sz w:val="22"/>
+          <w:szCs w:val="22"/>
+        </w:rPr>
+        <w:t>GridViewBusinessOther</w:t>
+      </w:r>
+      <w:r>
+        <w:rPr>
+          <w:rFonts w:asciiTheme="minorHAnsi" w:eastAsiaTheme="minorHAnsi" w:hAnsiTheme="minorHAnsi" w:cstheme="minorBidi"/>
+          <w:color w:val="000000" w:themeColor="text1"/>
+          <w:sz w:val="22"/>
+          <w:szCs w:val="22"/>
+        </w:rPr>
+        <w:t xml:space="preserve"> to change follow status.</w:t>
+      </w:r>
+    </w:p>
+    <w:p>
+      <w:pPr>
+        <w:pStyle w:val="HTMLPreformatted"/>
+        <w:numPr>
+          <w:ilvl w:val="1"/>
+          <w:numId w:val="7"/>
+        </w:numPr>
+        <w:shd w:val="clear" w:color="auto" w:fill="FFFFFF"/>
+        <w:rPr>
+          <w:rFonts w:asciiTheme="minorHAnsi" w:eastAsiaTheme="minorHAnsi" w:hAnsiTheme="minorHAnsi" w:cstheme="minorBidi"/>
+          <w:color w:val="00B0F0"/>
+          <w:sz w:val="22"/>
+          <w:szCs w:val="22"/>
+        </w:rPr>
+      </w:pPr>
+      <w:r>
+        <w:rPr>
+          <w:rFonts w:asciiTheme="minorHAnsi" w:eastAsiaTheme="minorHAnsi" w:hAnsiTheme="minorHAnsi" w:cstheme="minorBidi"/>
+          <w:color w:val="00B0F0"/>
+          <w:sz w:val="22"/>
+          <w:szCs w:val="22"/>
+        </w:rPr>
+        <w:t>UpdateTimeLine</w:t>
+      </w:r>
+      <w:r>
+        <w:rPr>
+          <w:rFonts w:asciiTheme="minorHAnsi" w:eastAsiaTheme="minorHAnsi" w:hAnsiTheme="minorHAnsi" w:cstheme="minorBidi"/>
+          <w:color w:val="000000" w:themeColor="text1"/>
+          <w:sz w:val="22"/>
+          <w:szCs w:val="22"/>
+        </w:rPr>
+        <w:t>: It is used to notify</w:t>
+      </w:r>
+      <w:r>
+        <w:rPr>
+          <w:rFonts w:asciiTheme="minorHAnsi" w:eastAsiaTheme="minorHAnsi" w:hAnsiTheme="minorHAnsi" w:cstheme="minorBidi"/>
+          <w:color w:val="000000" w:themeColor="text1"/>
+          <w:sz w:val="22"/>
+          <w:szCs w:val="22"/>
+        </w:rPr>
+        <w:t xml:space="preserve"> </w:t>
+      </w:r>
+      <w:r>
+        <w:rPr>
+          <w:rFonts w:asciiTheme="minorHAnsi" w:eastAsiaTheme="minorHAnsi" w:hAnsiTheme="minorHAnsi" w:cstheme="minorBidi"/>
+          <w:color w:val="00B0F0"/>
+          <w:sz w:val="22"/>
+          <w:szCs w:val="22"/>
+        </w:rPr>
+        <w:t>FragmentHome</w:t>
+      </w:r>
+      <w:r>
+        <w:rPr>
+          <w:rFonts w:asciiTheme="minorHAnsi" w:eastAsiaTheme="minorHAnsi" w:hAnsiTheme="minorHAnsi" w:cstheme="minorBidi"/>
+          <w:color w:val="000000" w:themeColor="text1"/>
+          <w:sz w:val="22"/>
+          <w:szCs w:val="22"/>
+        </w:rPr>
+        <w:t xml:space="preserve"> to update a post’s share status.</w:t>
+      </w:r>
+    </w:p>
+    <w:p>
+      <w:pPr>
+        <w:pStyle w:val="HTMLPreformatted"/>
+        <w:numPr>
+          <w:ilvl w:val="1"/>
+          <w:numId w:val="7"/>
+        </w:numPr>
+        <w:shd w:val="clear" w:color="auto" w:fill="FFFFFF"/>
+        <w:rPr>
+          <w:rFonts w:asciiTheme="minorHAnsi" w:eastAsiaTheme="minorHAnsi" w:hAnsiTheme="minorHAnsi" w:cstheme="minorBidi"/>
+          <w:color w:val="00B0F0"/>
+          <w:sz w:val="22"/>
+          <w:szCs w:val="22"/>
+        </w:rPr>
+      </w:pPr>
+      <w:r>
+        <w:rPr>
+          <w:rFonts w:asciiTheme="minorHAnsi" w:eastAsiaTheme="minorHAnsi" w:hAnsiTheme="minorHAnsi" w:cstheme="minorBidi"/>
+          <w:color w:val="00B0F0"/>
+          <w:sz w:val="22"/>
+          <w:szCs w:val="22"/>
+        </w:rPr>
+        <w:t>IUpdateUserPr</w:t>
+      </w:r>
+      <w:r>
+        <w:rPr>
+          <w:rFonts w:asciiTheme="minorHAnsi" w:eastAsiaTheme="minorHAnsi" w:hAnsiTheme="minorHAnsi" w:cstheme="minorBidi"/>
+          <w:color w:val="00B0F0"/>
+          <w:sz w:val="22"/>
+          <w:szCs w:val="22"/>
+        </w:rPr>
+        <w:t>a</w:t>
+      </w:r>
+      <w:r>
+        <w:rPr>
+          <w:rFonts w:asciiTheme="minorHAnsi" w:eastAsiaTheme="minorHAnsi" w:hAnsiTheme="minorHAnsi" w:cstheme="minorBidi"/>
+          <w:color w:val="00B0F0"/>
+          <w:sz w:val="22"/>
+          <w:szCs w:val="22"/>
+        </w:rPr>
+        <w:t>ofile</w:t>
+      </w:r>
+      <w:r>
+        <w:rPr>
+          <w:rFonts w:asciiTheme="minorHAnsi" w:eastAsiaTheme="minorHAnsi" w:hAnsiTheme="minorHAnsi" w:cstheme="minorBidi"/>
+          <w:color w:val="000000" w:themeColor="text1"/>
+          <w:sz w:val="22"/>
+          <w:szCs w:val="22"/>
+        </w:rPr>
+        <w:t>: It is used to notify</w:t>
+      </w:r>
+      <w:r>
+        <w:rPr>
+          <w:rFonts w:asciiTheme="minorHAnsi" w:eastAsiaTheme="minorHAnsi" w:hAnsiTheme="minorHAnsi" w:cstheme="minorBidi"/>
+          <w:color w:val="000000" w:themeColor="text1"/>
+          <w:sz w:val="22"/>
+          <w:szCs w:val="22"/>
+        </w:rPr>
+        <w:t xml:space="preserve"> FragmentUser to </w:t>
+      </w:r>
+      <w:r>
+        <w:rPr>
+          <w:rFonts w:asciiTheme="minorHAnsi" w:eastAsiaTheme="minorHAnsi" w:hAnsiTheme="minorHAnsi" w:cstheme="minorBidi"/>
+          <w:color w:val="000000" w:themeColor="text1"/>
+          <w:sz w:val="22"/>
+          <w:szCs w:val="22"/>
+        </w:rPr>
+        <w:t xml:space="preserve">display the user’s updated information after updating in </w:t>
+      </w:r>
+    </w:p>
+    <w:p>
+      <w:pPr>
+        <w:pStyle w:val="HTMLPreformatted"/>
+        <w:numPr>
+          <w:ilvl w:val="1"/>
+          <w:numId w:val="7"/>
+        </w:numPr>
+        <w:shd w:val="clear" w:color="auto" w:fill="FFFFFF"/>
+        <w:rPr>
+          <w:rFonts w:asciiTheme="minorHAnsi" w:eastAsiaTheme="minorHAnsi" w:hAnsiTheme="minorHAnsi" w:cstheme="minorBidi"/>
+          <w:color w:val="00B0F0"/>
+          <w:sz w:val="22"/>
+          <w:szCs w:val="22"/>
+        </w:rPr>
+      </w:pPr>
+      <w:r>
+        <w:rPr>
+          <w:rFonts w:asciiTheme="minorHAnsi" w:eastAsiaTheme="minorHAnsi" w:hAnsiTheme="minorHAnsi" w:cstheme="minorBidi"/>
+          <w:color w:val="00B0F0"/>
+          <w:sz w:val="22"/>
+          <w:szCs w:val="22"/>
+        </w:rPr>
+        <w:t>IWebserviceResponse</w:t>
+      </w:r>
+      <w:r>
+        <w:rPr>
+          <w:rFonts w:asciiTheme="minorHAnsi" w:eastAsiaTheme="minorHAnsi" w:hAnsiTheme="minorHAnsi" w:cstheme="minorBidi"/>
+          <w:color w:val="000000" w:themeColor="text1"/>
+          <w:sz w:val="22"/>
+          <w:szCs w:val="22"/>
+        </w:rPr>
+        <w:t xml:space="preserve">: It is </w:t>
+      </w:r>
+      <w:r>
+        <w:rPr>
+          <w:rFonts w:asciiTheme="minorHAnsi" w:eastAsiaTheme="minorHAnsi" w:hAnsiTheme="minorHAnsi" w:cstheme="minorBidi"/>
+          <w:color w:val="000000" w:themeColor="text1"/>
+          <w:sz w:val="22"/>
+          <w:szCs w:val="22"/>
+        </w:rPr>
+        <w:t>used to return a webservice</w:t>
+      </w:r>
+      <w:r>
+        <w:rPr>
+          <w:rFonts w:asciiTheme="minorHAnsi" w:eastAsiaTheme="minorHAnsi" w:hAnsiTheme="minorHAnsi" w:cstheme="minorBidi"/>
+          <w:color w:val="000000" w:themeColor="text1"/>
+          <w:sz w:val="22"/>
+          <w:szCs w:val="22"/>
+        </w:rPr>
+        <w:t>’s</w:t>
+      </w:r>
+      <w:r>
+        <w:rPr>
+          <w:rFonts w:asciiTheme="minorHAnsi" w:eastAsiaTheme="minorHAnsi" w:hAnsiTheme="minorHAnsi" w:cstheme="minorBidi"/>
+          <w:color w:val="000000" w:themeColor="text1"/>
+          <w:sz w:val="22"/>
+          <w:szCs w:val="22"/>
+        </w:rPr>
+        <w:t xml:space="preserve"> result.</w:t>
       </w:r>
     </w:p>
     <w:p>
@@ -14523,9 +15734,104 @@
         <w:shd w:val="clear" w:color="auto" w:fill="FFFFFF"/>
         <w:ind w:left="720"/>
         <w:rPr>
-          <w:color w:val="000000"/>
-          <w:sz w:val="30"/>
-          <w:szCs w:val="30"/>
+          <w:rFonts w:asciiTheme="minorHAnsi" w:eastAsiaTheme="minorHAnsi" w:hAnsiTheme="minorHAnsi" w:cstheme="minorBidi" w:hint="cs"/>
+          <w:color w:val="00B0F0"/>
+          <w:sz w:val="22"/>
+          <w:szCs w:val="22"/>
+          <w:rtl/>
+          <w:lang w:bidi="fa-IR"/>
+        </w:rPr>
+      </w:pPr>
+    </w:p>
+    <w:p>
+      <w:pPr>
+        <w:pStyle w:val="Heading2"/>
+        <w:numPr>
+          <w:ilvl w:val="0"/>
+          <w:numId w:val="7"/>
+        </w:numPr>
+      </w:pPr>
+      <w:r>
+        <w:t>W</w:t>
+      </w:r>
+      <w:r>
+        <w:t>id</w:t>
+      </w:r>
+      <w:r>
+        <w:t>get_customized</w:t>
+      </w:r>
+    </w:p>
+    <w:p>
+      <w:pPr>
+        <w:pStyle w:val="ListParagraph"/>
+        <w:numPr>
+          <w:ilvl w:val="1"/>
+          <w:numId w:val="7"/>
+        </w:numPr>
+      </w:pPr>
+      <w:r>
+        <w:rPr>
+          <w:lang w:bidi="fa-IR"/>
+        </w:rPr>
+        <w:t>Buttons</w:t>
+      </w:r>
+    </w:p>
+    <w:p>
+      <w:pPr>
+        <w:pStyle w:val="ListParagraph"/>
+        <w:numPr>
+          <w:ilvl w:val="1"/>
+          <w:numId w:val="7"/>
+        </w:numPr>
+      </w:pPr>
+      <w:r>
+        <w:rPr>
+          <w:lang w:bidi="fa-IR"/>
+        </w:rPr>
+        <w:t>Charsoo_activity</w:t>
+      </w:r>
+    </w:p>
+    <w:p>
+      <w:pPr>
+        <w:pStyle w:val="ListParagraph"/>
+        <w:numPr>
+          <w:ilvl w:val="1"/>
+          <w:numId w:val="7"/>
+        </w:numPr>
+      </w:pPr>
+      <w:r>
+        <w:rPr>
+          <w:lang w:bidi="fa-IR"/>
+        </w:rPr>
+        <w:t>checkbox</w:t>
+      </w:r>
+    </w:p>
+    <w:p>
+      <w:pPr>
+        <w:pStyle w:val="ListParagraph"/>
+        <w:numPr>
+          <w:ilvl w:val="1"/>
+          <w:numId w:val="7"/>
+        </w:numPr>
+      </w:pPr>
+      <w:bookmarkStart w:id="13" w:name="_GoBack"/>
+      <w:bookmarkEnd w:id="13"/>
+    </w:p>
+    <w:p>
+      <w:pPr>
+        <w:ind w:left="360"/>
+      </w:pPr>
+    </w:p>
+    <w:p>
+      <w:pPr>
+        <w:pStyle w:val="HTMLPreformatted"/>
+        <w:shd w:val="clear" w:color="auto" w:fill="FFFFFF"/>
+        <w:ind w:left="1440"/>
+        <w:rPr>
+          <w:rFonts w:asciiTheme="minorHAnsi" w:eastAsiaTheme="minorHAnsi" w:hAnsiTheme="minorHAnsi" w:cstheme="minorBidi"/>
+          <w:color w:val="00B0F0"/>
+          <w:sz w:val="22"/>
+          <w:szCs w:val="22"/>
         </w:rPr>
       </w:pPr>
     </w:p>
@@ -14560,6 +15866,87 @@
     </w:p>
     <w:p>
       <w:pPr>
+        <w:pStyle w:val="ListParagraph"/>
+        <w:shd w:val="clear" w:color="auto" w:fill="FFFFFF"/>
+        <w:tabs>
+          <w:tab w:val="left" w:pos="916"/>
+          <w:tab w:val="left" w:pos="1832"/>
+          <w:tab w:val="left" w:pos="2748"/>
+          <w:tab w:val="left" w:pos="3664"/>
+          <w:tab w:val="left" w:pos="4580"/>
+          <w:tab w:val="left" w:pos="5496"/>
+          <w:tab w:val="left" w:pos="6412"/>
+          <w:tab w:val="left" w:pos="7328"/>
+          <w:tab w:val="left" w:pos="8244"/>
+          <w:tab w:val="left" w:pos="9160"/>
+          <w:tab w:val="left" w:pos="10076"/>
+          <w:tab w:val="left" w:pos="10992"/>
+          <w:tab w:val="left" w:pos="11908"/>
+          <w:tab w:val="left" w:pos="12824"/>
+          <w:tab w:val="left" w:pos="13740"/>
+          <w:tab w:val="left" w:pos="14656"/>
+        </w:tabs>
+        <w:spacing w:after="0" w:line="240" w:lineRule="auto"/>
+        <w:ind w:left="1440"/>
+        <w:rPr>
+          <w:color w:val="00B0F0"/>
+        </w:rPr>
+      </w:pPr>
+    </w:p>
+    <w:p>
+      <w:pPr>
+        <w:pStyle w:val="ListParagraph"/>
+        <w:ind w:left="1440"/>
+      </w:pPr>
+    </w:p>
+    <w:p>
+      <w:pPr>
+        <w:ind w:left="360"/>
+      </w:pPr>
+    </w:p>
+    <w:p>
+      <w:pPr>
+        <w:pStyle w:val="HTMLPreformatted"/>
+        <w:shd w:val="clear" w:color="auto" w:fill="FFFFFF"/>
+        <w:ind w:left="720"/>
+        <w:rPr>
+          <w:color w:val="000000"/>
+          <w:sz w:val="30"/>
+          <w:szCs w:val="30"/>
+        </w:rPr>
+      </w:pPr>
+    </w:p>
+    <w:p>
+      <w:pPr>
+        <w:pStyle w:val="ListParagraph"/>
+        <w:shd w:val="clear" w:color="auto" w:fill="FFFFFF"/>
+        <w:tabs>
+          <w:tab w:val="left" w:pos="916"/>
+          <w:tab w:val="left" w:pos="1832"/>
+          <w:tab w:val="left" w:pos="2748"/>
+          <w:tab w:val="left" w:pos="3664"/>
+          <w:tab w:val="left" w:pos="4580"/>
+          <w:tab w:val="left" w:pos="5496"/>
+          <w:tab w:val="left" w:pos="6412"/>
+          <w:tab w:val="left" w:pos="7328"/>
+          <w:tab w:val="left" w:pos="8244"/>
+          <w:tab w:val="left" w:pos="9160"/>
+          <w:tab w:val="left" w:pos="10076"/>
+          <w:tab w:val="left" w:pos="10992"/>
+          <w:tab w:val="left" w:pos="11908"/>
+          <w:tab w:val="left" w:pos="12824"/>
+          <w:tab w:val="left" w:pos="13740"/>
+          <w:tab w:val="left" w:pos="14656"/>
+        </w:tabs>
+        <w:spacing w:after="0" w:line="240" w:lineRule="auto"/>
+        <w:ind w:left="1440"/>
+        <w:rPr>
+          <w:color w:val="00B0F0"/>
+        </w:rPr>
+      </w:pPr>
+    </w:p>
+    <w:p>
+      <w:pPr>
         <w:pStyle w:val="Heading2"/>
       </w:pPr>
     </w:p>
@@ -14999,7 +16386,7 @@
   <w:abstractNum w:abstractNumId="3">
     <w:nsid w:val="2D0960CC"/>
     <w:multiLevelType w:val="hybridMultilevel"/>
-    <w:tmpl w:val="37A28AC6"/>
+    <w:tmpl w:val="A50EB998"/>
     <w:lvl w:ilvl="0" w:tplc="4AA28264">
       <w:start w:val="1"/>
       <w:numFmt w:val="bullet"/>
@@ -16845,6 +18232,7 @@
   <w:style w:type="character" w:default="1" w:styleId="DefaultParagraphFont">
     <w:name w:val="Default Paragraph Font"/>
     <w:uiPriority w:val="1"/>
+    <w:semiHidden/>
     <w:unhideWhenUsed/>
   </w:style>
   <w:style w:type="table" w:default="1" w:styleId="TableNormal">
@@ -17364,7 +18752,7 @@
 </file>
 
 <file path=customXml/itemProps1.xml><?xml version="1.0" encoding="utf-8"?>
-<ds:datastoreItem xmlns:ds="http://schemas.openxmlformats.org/officeDocument/2006/customXml" ds:itemID="{73E6AE4E-B248-4B8B-AA5E-5EF53C5F71B2}">
+<ds:datastoreItem xmlns:ds="http://schemas.openxmlformats.org/officeDocument/2006/customXml" ds:itemID="{E95D5E93-5125-45D5-B091-3E0690B18153}">
   <ds:schemaRefs>
     <ds:schemaRef ds:uri="http://schemas.openxmlformats.org/officeDocument/2006/bibliography"/>
   </ds:schemaRefs>

</xml_diff>